<commit_message>
WIP platfor game WIP new RPG game
</commit_message>
<xml_diff>
--- a/the game content.docx
+++ b/the game content.docx
@@ -95,20 +95,47 @@
           <w:lang w:val="en-CA"/>
         </w:rPr>
         <w:br/>
-        <w:t>An Unholy Alliance</w:t>
-      </w:r>
-    </w:p>
-    <w:p>
-      <w:pPr>
-        <w:rPr>
-          <w:lang w:val="en-CA"/>
-        </w:rPr>
-      </w:pPr>
-      <w:r>
-        <w:rPr>
-          <w:lang w:val="en-CA"/>
-        </w:rPr>
-        <w:t xml:space="preserve">There is great turmoil in the Colombian city of Bogotá. The new leader, President Peñalosa, has decided </w:t>
+      </w:r>
+      <w:proofErr w:type="gramStart"/>
+      <w:r>
+        <w:rPr>
+          <w:lang w:val="en-CA"/>
+        </w:rPr>
+        <w:t>An</w:t>
+      </w:r>
+      <w:proofErr w:type="gramEnd"/>
+      <w:r>
+        <w:rPr>
+          <w:lang w:val="en-CA"/>
+        </w:rPr>
+        <w:t xml:space="preserve"> Unholy Alliance</w:t>
+      </w:r>
+    </w:p>
+    <w:p>
+      <w:pPr>
+        <w:rPr>
+          <w:lang w:val="en-CA"/>
+        </w:rPr>
+      </w:pPr>
+      <w:r>
+        <w:rPr>
+          <w:lang w:val="en-CA"/>
+        </w:rPr>
+        <w:t xml:space="preserve">There is great turmoil in the Colombian city of Bogotá. The new leader, President </w:t>
+      </w:r>
+      <w:proofErr w:type="spellStart"/>
+      <w:r>
+        <w:rPr>
+          <w:lang w:val="en-CA"/>
+        </w:rPr>
+        <w:t>Peñalosa</w:t>
+      </w:r>
+      <w:proofErr w:type="spellEnd"/>
+      <w:r>
+        <w:rPr>
+          <w:lang w:val="en-CA"/>
+        </w:rPr>
+        <w:t xml:space="preserve">, has decided </w:t>
       </w:r>
       <w:r>
         <w:rPr>
@@ -133,7 +160,21 @@
         <w:rPr>
           <w:lang w:val="en-CA"/>
         </w:rPr>
-        <w:t xml:space="preserve">After months of struggle Peñalosa has ordered a final fatal strike against the </w:t>
+        <w:t xml:space="preserve">After months of struggle </w:t>
+      </w:r>
+      <w:proofErr w:type="spellStart"/>
+      <w:r>
+        <w:rPr>
+          <w:lang w:val="en-CA"/>
+        </w:rPr>
+        <w:t>Peñalosa</w:t>
+      </w:r>
+      <w:proofErr w:type="spellEnd"/>
+      <w:r>
+        <w:rPr>
+          <w:lang w:val="en-CA"/>
+        </w:rPr>
+        <w:t xml:space="preserve"> has ordered a final fatal strike against the </w:t>
       </w:r>
       <w:r>
         <w:rPr>
@@ -164,7 +205,21 @@
         <w:rPr>
           <w:lang w:val="en-CA"/>
         </w:rPr>
-        <w:t xml:space="preserve">High on peyote, guided by his belief in an ancient hobo prophecy, Ganjadore </w:t>
+        <w:t xml:space="preserve">High on peyote, guided by his belief in an ancient hobo prophecy, </w:t>
+      </w:r>
+      <w:proofErr w:type="spellStart"/>
+      <w:r>
+        <w:rPr>
+          <w:lang w:val="en-CA"/>
+        </w:rPr>
+        <w:t>Ganjadore</w:t>
+      </w:r>
+      <w:proofErr w:type="spellEnd"/>
+      <w:r>
+        <w:rPr>
+          <w:lang w:val="en-CA"/>
+        </w:rPr>
+        <w:t xml:space="preserve"> </w:t>
       </w:r>
       <w:r>
         <w:rPr>
@@ -207,8 +262,16 @@
         <w:rPr>
           <w:lang w:val="en-CA"/>
         </w:rPr>
-        <w:t xml:space="preserve"> some wicked crack too..</w:t>
-      </w:r>
+        <w:t xml:space="preserve"> some wicked crack too</w:t>
+      </w:r>
+      <w:proofErr w:type="gramStart"/>
+      <w:r>
+        <w:rPr>
+          <w:lang w:val="en-CA"/>
+        </w:rPr>
+        <w:t>..</w:t>
+      </w:r>
+      <w:proofErr w:type="gramEnd"/>
     </w:p>
     <w:p>
       <w:pPr>
@@ -237,11 +300,19 @@
           <w:lang w:val="en-CA"/>
         </w:rPr>
       </w:pPr>
-      <w:r>
-        <w:rPr>
-          <w:lang w:val="en-CA"/>
-        </w:rPr>
-        <w:t>Ganjadore is speeding along in his shopping cart, complaining to himself that he will never find the chosen one, even after searching for three WHOLE weeks.</w:t>
+      <w:proofErr w:type="spellStart"/>
+      <w:r>
+        <w:rPr>
+          <w:lang w:val="en-CA"/>
+        </w:rPr>
+        <w:t>Ganjadore</w:t>
+      </w:r>
+      <w:proofErr w:type="spellEnd"/>
+      <w:r>
+        <w:rPr>
+          <w:lang w:val="en-CA"/>
+        </w:rPr>
+        <w:t xml:space="preserve"> is speeding along in his shopping cart, complaining to himself that he will never find the chosen one, even after searching for three WHOLE weeks.</w:t>
       </w:r>
     </w:p>
     <w:p>
@@ -263,11 +334,19 @@
           <w:lang w:val="en-CA"/>
         </w:rPr>
       </w:pPr>
-      <w:r>
-        <w:rPr>
-          <w:lang w:val="en-CA"/>
-        </w:rPr>
-        <w:t>Ganjadore is going to kidnap one of the kids to become the chosen one.</w:t>
+      <w:proofErr w:type="spellStart"/>
+      <w:r>
+        <w:rPr>
+          <w:lang w:val="en-CA"/>
+        </w:rPr>
+        <w:t>Ganjadore</w:t>
+      </w:r>
+      <w:proofErr w:type="spellEnd"/>
+      <w:r>
+        <w:rPr>
+          <w:lang w:val="en-CA"/>
+        </w:rPr>
+        <w:t xml:space="preserve"> is going to kidnap one of the kids to become the chosen one.</w:t>
       </w:r>
       <w:r>
         <w:rPr>
@@ -286,46 +365,98 @@
         <w:rPr>
           <w:lang w:val="en-CA"/>
         </w:rPr>
-        <w:t xml:space="preserve">The player has to control Ganjadore to select a kid to kidnap to become the chosen one. Each kid will have different attributes that will affect the gameplay / difficulty level. </w:t>
-      </w:r>
-    </w:p>
-    <w:p>
-      <w:pPr>
-        <w:rPr>
-          <w:lang w:val="en-CA"/>
-        </w:rPr>
-      </w:pPr>
-      <w:r>
-        <w:rPr>
-          <w:lang w:val="en-CA"/>
-        </w:rPr>
-        <w:t xml:space="preserve">There is a cut scene where Ganjadore  “remembers” the hobo prophecy. </w:t>
-      </w:r>
-    </w:p>
-    <w:p>
-      <w:pPr>
-        <w:rPr>
-          <w:lang w:val="en-CA"/>
-        </w:rPr>
-      </w:pPr>
-      <w:r>
-        <w:rPr>
-          <w:lang w:val="en-CA"/>
-        </w:rPr>
-        <w:t>Ganjadore puts some drugs in the punch so that no one will notice him sneak into the party.</w:t>
-      </w:r>
-    </w:p>
-    <w:p>
-      <w:pPr>
-        <w:rPr>
-          <w:lang w:val="en-CA"/>
-        </w:rPr>
-      </w:pPr>
-      <w:r>
-        <w:rPr>
-          <w:lang w:val="en-CA"/>
-        </w:rPr>
-        <w:t>Ganjadore uses a permanent marker to draw the symbol on the chosen kids head and kidnaps them.</w:t>
+        <w:t xml:space="preserve">The player has to control </w:t>
+      </w:r>
+      <w:proofErr w:type="spellStart"/>
+      <w:r>
+        <w:rPr>
+          <w:lang w:val="en-CA"/>
+        </w:rPr>
+        <w:t>Ganjadore</w:t>
+      </w:r>
+      <w:proofErr w:type="spellEnd"/>
+      <w:r>
+        <w:rPr>
+          <w:lang w:val="en-CA"/>
+        </w:rPr>
+        <w:t xml:space="preserve"> to select a kid to kidnap to become the chosen one. Each kid will have different attributes that will affect the gameplay / difficulty level. </w:t>
+      </w:r>
+    </w:p>
+    <w:p>
+      <w:pPr>
+        <w:rPr>
+          <w:lang w:val="en-CA"/>
+        </w:rPr>
+      </w:pPr>
+      <w:r>
+        <w:rPr>
+          <w:lang w:val="en-CA"/>
+        </w:rPr>
+        <w:t xml:space="preserve">There is a cut scene where </w:t>
+      </w:r>
+      <w:proofErr w:type="spellStart"/>
+      <w:proofErr w:type="gramStart"/>
+      <w:r>
+        <w:rPr>
+          <w:lang w:val="en-CA"/>
+        </w:rPr>
+        <w:t>Ganjadore</w:t>
+      </w:r>
+      <w:proofErr w:type="spellEnd"/>
+      <w:r>
+        <w:rPr>
+          <w:lang w:val="en-CA"/>
+        </w:rPr>
+        <w:t xml:space="preserve">  “</w:t>
+      </w:r>
+      <w:proofErr w:type="gramEnd"/>
+      <w:r>
+        <w:rPr>
+          <w:lang w:val="en-CA"/>
+        </w:rPr>
+        <w:t xml:space="preserve">remembers” the hobo prophecy. </w:t>
+      </w:r>
+    </w:p>
+    <w:p>
+      <w:pPr>
+        <w:rPr>
+          <w:lang w:val="en-CA"/>
+        </w:rPr>
+      </w:pPr>
+      <w:proofErr w:type="spellStart"/>
+      <w:r>
+        <w:rPr>
+          <w:lang w:val="en-CA"/>
+        </w:rPr>
+        <w:t>Ganjadore</w:t>
+      </w:r>
+      <w:proofErr w:type="spellEnd"/>
+      <w:r>
+        <w:rPr>
+          <w:lang w:val="en-CA"/>
+        </w:rPr>
+        <w:t xml:space="preserve"> puts some drugs in the punch so that no one will notice him sneak into the party.</w:t>
+      </w:r>
+    </w:p>
+    <w:p>
+      <w:pPr>
+        <w:rPr>
+          <w:lang w:val="en-CA"/>
+        </w:rPr>
+      </w:pPr>
+      <w:proofErr w:type="spellStart"/>
+      <w:r>
+        <w:rPr>
+          <w:lang w:val="en-CA"/>
+        </w:rPr>
+        <w:t>Ganjadore</w:t>
+      </w:r>
+      <w:proofErr w:type="spellEnd"/>
+      <w:r>
+        <w:rPr>
+          <w:lang w:val="en-CA"/>
+        </w:rPr>
+        <w:t xml:space="preserve"> uses a permanent marker to draw the symbol on the chosen kids head and kidnaps them.</w:t>
       </w:r>
     </w:p>
     <w:p>
@@ -360,7 +491,21 @@
         <w:rPr>
           <w:lang w:val="en-CA"/>
         </w:rPr>
-        <w:t>Hero goes back in time and kills Ganjadore so that he won’t end up as a hobo (goes against the prophecy).</w:t>
+        <w:t xml:space="preserve">Hero goes back in time and kills </w:t>
+      </w:r>
+      <w:proofErr w:type="spellStart"/>
+      <w:r>
+        <w:rPr>
+          <w:lang w:val="en-CA"/>
+        </w:rPr>
+        <w:t>Ganjadore</w:t>
+      </w:r>
+      <w:proofErr w:type="spellEnd"/>
+      <w:r>
+        <w:rPr>
+          <w:lang w:val="en-CA"/>
+        </w:rPr>
+        <w:t xml:space="preserve"> so that he won’t end up as a hobo (goes against the prophecy).</w:t>
       </w:r>
     </w:p>
     <w:p>
@@ -561,7 +706,21 @@
         <w:rPr>
           <w:lang w:val="en-CA"/>
         </w:rPr>
-        <w:t>song (Never gonna hit those notes)</w:t>
+        <w:t xml:space="preserve">song (Never </w:t>
+      </w:r>
+      <w:proofErr w:type="spellStart"/>
+      <w:r>
+        <w:rPr>
+          <w:lang w:val="en-CA"/>
+        </w:rPr>
+        <w:t>gonna</w:t>
+      </w:r>
+      <w:proofErr w:type="spellEnd"/>
+      <w:r>
+        <w:rPr>
+          <w:lang w:val="en-CA"/>
+        </w:rPr>
+        <w:t xml:space="preserve"> hit those notes)</w:t>
       </w:r>
     </w:p>
     <w:p>
@@ -732,20 +891,48 @@
         <w:rPr>
           <w:lang w:val="en-CA"/>
         </w:rPr>
-        <w:t xml:space="preserve"> scene with infared heat map – and predator sound</w:t>
-      </w:r>
-    </w:p>
-    <w:p>
-      <w:pPr>
-        <w:rPr>
-          <w:lang w:val="en-CA"/>
-        </w:rPr>
-      </w:pPr>
-      <w:r>
-        <w:rPr>
-          <w:lang w:val="en-CA"/>
-        </w:rPr>
-        <w:t>Matrix scene with “Mr Anderson”</w:t>
+        <w:t xml:space="preserve"> scene with </w:t>
+      </w:r>
+      <w:proofErr w:type="spellStart"/>
+      <w:r>
+        <w:rPr>
+          <w:lang w:val="en-CA"/>
+        </w:rPr>
+        <w:t>infared</w:t>
+      </w:r>
+      <w:proofErr w:type="spellEnd"/>
+      <w:r>
+        <w:rPr>
+          <w:lang w:val="en-CA"/>
+        </w:rPr>
+        <w:t xml:space="preserve"> heat map – and predator sound</w:t>
+      </w:r>
+    </w:p>
+    <w:p>
+      <w:pPr>
+        <w:rPr>
+          <w:lang w:val="en-CA"/>
+        </w:rPr>
+      </w:pPr>
+      <w:r>
+        <w:rPr>
+          <w:lang w:val="en-CA"/>
+        </w:rPr>
+        <w:t>Matrix scene with “</w:t>
+      </w:r>
+      <w:proofErr w:type="spellStart"/>
+      <w:r>
+        <w:rPr>
+          <w:lang w:val="en-CA"/>
+        </w:rPr>
+        <w:t>Mr</w:t>
+      </w:r>
+      <w:proofErr w:type="spellEnd"/>
+      <w:r>
+        <w:rPr>
+          <w:lang w:val="en-CA"/>
+        </w:rPr>
+        <w:t xml:space="preserve"> Anderson”</w:t>
       </w:r>
     </w:p>
     <w:p>
@@ -790,7 +977,21 @@
         <w:rPr>
           <w:lang w:val="en-CA"/>
         </w:rPr>
-        <w:t>Hobo kills Batmans parents</w:t>
+        <w:t xml:space="preserve">Hobo kills </w:t>
+      </w:r>
+      <w:proofErr w:type="spellStart"/>
+      <w:r>
+        <w:rPr>
+          <w:lang w:val="en-CA"/>
+        </w:rPr>
+        <w:t>Batmans</w:t>
+      </w:r>
+      <w:proofErr w:type="spellEnd"/>
+      <w:r>
+        <w:rPr>
+          <w:lang w:val="en-CA"/>
+        </w:rPr>
+        <w:t xml:space="preserve"> parents</w:t>
       </w:r>
     </w:p>
     <w:p>
@@ -823,20 +1024,48 @@
         <w:rPr>
           <w:lang w:val="en-CA"/>
         </w:rPr>
-        <w:t>Another hobo who pretends to be your friend, but at the same time is ratting you out.</w:t>
-      </w:r>
-    </w:p>
-    <w:p>
-      <w:pPr>
-        <w:rPr>
-          <w:lang w:val="en-CA"/>
-        </w:rPr>
-      </w:pPr>
-      <w:r>
-        <w:rPr>
-          <w:lang w:val="en-CA"/>
-        </w:rPr>
-        <w:t>E.g. “Don’t worry man your secret is safe with me”… “That’s the guy over there, it’s him, he did it!”… “I got your back man, you can trust me.”</w:t>
+        <w:t xml:space="preserve">Another hobo who pretends to be your friend, but at the same time is </w:t>
+      </w:r>
+      <w:proofErr w:type="gramStart"/>
+      <w:r>
+        <w:rPr>
+          <w:lang w:val="en-CA"/>
+        </w:rPr>
+        <w:t>ratting</w:t>
+      </w:r>
+      <w:proofErr w:type="gramEnd"/>
+      <w:r>
+        <w:rPr>
+          <w:lang w:val="en-CA"/>
+        </w:rPr>
+        <w:t xml:space="preserve"> you out.</w:t>
+      </w:r>
+    </w:p>
+    <w:p>
+      <w:pPr>
+        <w:rPr>
+          <w:lang w:val="en-CA"/>
+        </w:rPr>
+      </w:pPr>
+      <w:r>
+        <w:rPr>
+          <w:lang w:val="en-CA"/>
+        </w:rPr>
+        <w:t xml:space="preserve">E.g. “Don’t worry man your secret is safe with me”… “That’s the guy over there, it’s him, </w:t>
+      </w:r>
+      <w:proofErr w:type="gramStart"/>
+      <w:r>
+        <w:rPr>
+          <w:lang w:val="en-CA"/>
+        </w:rPr>
+        <w:t>he</w:t>
+      </w:r>
+      <w:proofErr w:type="gramEnd"/>
+      <w:r>
+        <w:rPr>
+          <w:lang w:val="en-CA"/>
+        </w:rPr>
+        <w:t xml:space="preserve"> did it!”… “I got your back man, you can trust me.”</w:t>
       </w:r>
       <w:r>
         <w:rPr>
@@ -874,6 +1103,48 @@
     </w:p>
     <w:p>
       <w:pPr>
+        <w:rPr>
+          <w:lang w:val="en-US"/>
+        </w:rPr>
+      </w:pPr>
+      <w:r>
+        <w:rPr>
+          <w:lang w:val="en-CA"/>
+        </w:rPr>
+        <w:t xml:space="preserve">Odor </w:t>
+      </w:r>
+      <w:proofErr w:type="gramStart"/>
+      <w:r>
+        <w:rPr>
+          <w:lang w:val="en-CA"/>
+        </w:rPr>
+        <w:t xml:space="preserve">meter </w:t>
+      </w:r>
+      <w:r>
+        <w:rPr>
+          <w:lang w:val="en-US"/>
+        </w:rPr>
+        <w:t xml:space="preserve"> -</w:t>
+      </w:r>
+      <w:proofErr w:type="gramEnd"/>
+      <w:r>
+        <w:rPr>
+          <w:lang w:val="en-US"/>
+        </w:rPr>
+        <w:t xml:space="preserve"> somehow affects game play. If hero is very dirty then flies are flying around him.</w:t>
+      </w:r>
+    </w:p>
+    <w:p>
+      <w:pPr>
+        <w:rPr>
+          <w:lang w:val="en-US"/>
+        </w:rPr>
+      </w:pPr>
+      <w:bookmarkStart w:id="0" w:name="_GoBack"/>
+      <w:bookmarkEnd w:id="0"/>
+    </w:p>
+    <w:p>
+      <w:pPr>
         <w:pStyle w:val="Heading2"/>
         <w:rPr>
           <w:lang w:val="en-CA"/>
@@ -892,24 +1163,54 @@
           <w:lang w:val="en-CA"/>
         </w:rPr>
       </w:pPr>
-      <w:r>
-        <w:rPr>
-          <w:lang w:val="en-CA"/>
-        </w:rPr>
-        <w:t>Ganjadore explains to the player how to use the drugs in order to play the different mini games, and also how to use inventory, combat, etc.</w:t>
-      </w:r>
-    </w:p>
-    <w:p>
-      <w:pPr>
-        <w:rPr>
-          <w:lang w:val="en-CA"/>
-        </w:rPr>
-      </w:pPr>
-      <w:r>
-        <w:rPr>
-          <w:lang w:val="en-CA"/>
-        </w:rPr>
-        <w:t xml:space="preserve">Ganjadore will tell the player that if they don’t use drugs they will die. </w:t>
+      <w:proofErr w:type="spellStart"/>
+      <w:r>
+        <w:rPr>
+          <w:lang w:val="en-CA"/>
+        </w:rPr>
+        <w:t>Ganjadore</w:t>
+      </w:r>
+      <w:proofErr w:type="spellEnd"/>
+      <w:r>
+        <w:rPr>
+          <w:lang w:val="en-CA"/>
+        </w:rPr>
+        <w:t xml:space="preserve"> explains to the player how to use the drugs in order to play the different mini games, </w:t>
+      </w:r>
+      <w:proofErr w:type="gramStart"/>
+      <w:r>
+        <w:rPr>
+          <w:lang w:val="en-CA"/>
+        </w:rPr>
+        <w:t>and</w:t>
+      </w:r>
+      <w:proofErr w:type="gramEnd"/>
+      <w:r>
+        <w:rPr>
+          <w:lang w:val="en-CA"/>
+        </w:rPr>
+        <w:t xml:space="preserve"> also how to use inventory, combat, etc.</w:t>
+      </w:r>
+    </w:p>
+    <w:p>
+      <w:pPr>
+        <w:rPr>
+          <w:lang w:val="en-CA"/>
+        </w:rPr>
+      </w:pPr>
+      <w:proofErr w:type="spellStart"/>
+      <w:r>
+        <w:rPr>
+          <w:lang w:val="en-CA"/>
+        </w:rPr>
+        <w:t>Ganjadore</w:t>
+      </w:r>
+      <w:proofErr w:type="spellEnd"/>
+      <w:r>
+        <w:rPr>
+          <w:lang w:val="en-CA"/>
+        </w:rPr>
+        <w:t xml:space="preserve"> will tell the player that if they don’t use drugs they will die. </w:t>
       </w:r>
     </w:p>
     <w:p>
@@ -949,7 +1250,21 @@
         <w:rPr>
           <w:lang w:val="en-CA"/>
         </w:rPr>
-        <w:t xml:space="preserve">If at any point the player stops using drugs they will go into withdrawl. The game environment will become like a living hell. Maybe the difficulty will be impossible. The player can wean themselves off of drugs slowly otherwise they will die. If they eventually get to the point where they can stop taking drugs altogether then they will become a “regular person” and no longer be a hobo. </w:t>
+        <w:t xml:space="preserve">If at any point the player stops using drugs they will go into </w:t>
+      </w:r>
+      <w:proofErr w:type="spellStart"/>
+      <w:r>
+        <w:rPr>
+          <w:lang w:val="en-CA"/>
+        </w:rPr>
+        <w:t>withdrawl</w:t>
+      </w:r>
+      <w:proofErr w:type="spellEnd"/>
+      <w:r>
+        <w:rPr>
+          <w:lang w:val="en-CA"/>
+        </w:rPr>
+        <w:t xml:space="preserve">. The game environment will become like a living hell. Maybe the difficulty will be impossible. The player can wean themselves off of drugs slowly otherwise they will die. If they eventually get to the point where they can stop taking drugs altogether then they will become a “regular person” and no longer be a hobo. </w:t>
       </w:r>
     </w:p>
     <w:p>
@@ -970,7 +1285,6 @@
         <w:rPr>
           <w:lang w:val="en-CA"/>
         </w:rPr>
-        <w:lastRenderedPageBreak/>
         <w:t>Diary</w:t>
       </w:r>
     </w:p>
@@ -1225,7 +1539,27 @@
         <w:rPr>
           <w:lang w:val="en-CA"/>
         </w:rPr>
-        <w:t>The hobo jumps in his shopping cart and starts flying down a hill while pretending to shoot things</w:t>
+        <w:t xml:space="preserve">The hobo jumps in his </w:t>
+      </w:r>
+      <w:proofErr w:type="spellStart"/>
+      <w:r>
+        <w:rPr>
+          <w:lang w:val="en-CA"/>
+        </w:rPr>
+        <w:t>Exito</w:t>
+      </w:r>
+      <w:proofErr w:type="spellEnd"/>
+      <w:r>
+        <w:rPr>
+          <w:lang w:val="en-CA"/>
+        </w:rPr>
+        <w:t xml:space="preserve"> </w:t>
+      </w:r>
+      <w:r>
+        <w:rPr>
+          <w:lang w:val="en-CA"/>
+        </w:rPr>
+        <w:t>shopping cart and starts flying down a hill while pretending to shoot things</w:t>
       </w:r>
     </w:p>
     <w:p>
@@ -1312,6 +1646,7 @@
         <w:rPr>
           <w:lang w:val="en-CA"/>
         </w:rPr>
+        <w:lastRenderedPageBreak/>
         <w:t>In reality they are using old newspapers or something with crayon or chalk scribbled on them.</w:t>
       </w:r>
     </w:p>
@@ -1325,7 +1660,6 @@
         <w:rPr>
           <w:lang w:val="en-CA"/>
         </w:rPr>
-        <w:lastRenderedPageBreak/>
         <w:t>At the e</w:t>
       </w:r>
       <w:r>
@@ -1441,8 +1775,23 @@
           <w:szCs w:val="22"/>
           <w:lang w:val="en-US"/>
         </w:rPr>
-        <w:t>a tin can and something..</w:t>
-      </w:r>
+        <w:t>a tin can and something</w:t>
+      </w:r>
+      <w:proofErr w:type="gramStart"/>
+      <w:r>
+        <w:rPr>
+          <w:rStyle w:val="Heading2Char"/>
+          <w:rFonts w:asciiTheme="minorHAnsi" w:eastAsiaTheme="minorHAnsi" w:hAnsiTheme="minorHAnsi" w:cstheme="minorBidi"/>
+          <w:b w:val="0"/>
+          <w:bCs w:val="0"/>
+          <w:color w:val="auto"/>
+          <w:sz w:val="22"/>
+          <w:szCs w:val="22"/>
+          <w:lang w:val="en-US"/>
+        </w:rPr>
+        <w:t>..</w:t>
+      </w:r>
+      <w:proofErr w:type="gramEnd"/>
     </w:p>
     <w:p>
       <w:pPr>
@@ -1505,7 +1854,21 @@
         <w:rPr>
           <w:lang w:val="en-CA"/>
         </w:rPr>
-        <w:t>Beat em up (</w:t>
+        <w:t xml:space="preserve">Beat </w:t>
+      </w:r>
+      <w:proofErr w:type="spellStart"/>
+      <w:r>
+        <w:rPr>
+          <w:lang w:val="en-CA"/>
+        </w:rPr>
+        <w:t>em</w:t>
+      </w:r>
+      <w:proofErr w:type="spellEnd"/>
+      <w:r>
+        <w:rPr>
+          <w:lang w:val="en-CA"/>
+        </w:rPr>
+        <w:t xml:space="preserve"> up (</w:t>
       </w:r>
       <w:r>
         <w:rPr>
@@ -1792,10 +2155,22 @@
         <w:rPr>
           <w:lang w:val="en-CA"/>
         </w:rPr>
-        <w:t>The hobo is in the rehab center and stealing all the other peoples stuff and then gets chased, jumping over tables and etc.</w:t>
-      </w:r>
-      <w:bookmarkStart w:id="0" w:name="_GoBack"/>
-      <w:bookmarkEnd w:id="0"/>
+        <w:t xml:space="preserve">The hobo is in the rehab center and stealing all the other </w:t>
+      </w:r>
+      <w:proofErr w:type="spellStart"/>
+      <w:r>
+        <w:rPr>
+          <w:lang w:val="en-CA"/>
+        </w:rPr>
+        <w:t>peoples</w:t>
+      </w:r>
+      <w:proofErr w:type="spellEnd"/>
+      <w:r>
+        <w:rPr>
+          <w:lang w:val="en-CA"/>
+        </w:rPr>
+        <w:t xml:space="preserve"> stuff and then gets chased, jumping over tables and etc.</w:t>
+      </w:r>
     </w:p>
     <w:p>
       <w:pPr>

</xml_diff>